<commit_message>
fixing list and manual
</commit_message>
<xml_diff>
--- a/grafisk-manual-mall.docx
+++ b/grafisk-manual-mall.docx
@@ -784,6 +784,33 @@
       </w:r>
     </w:p>
     <w:p>
+      <w:pPr>
+        <w:rPr>
+          <w:i/>
+        </w:rPr>
+      </w:pPr>
+    </w:p>
+    <w:p>
+      <w:pPr>
+        <w:rPr>
+          <w:iCs/>
+        </w:rPr>
+      </w:pPr>
+      <w:r>
+        <w:rPr>
+          <w:iCs/>
+        </w:rPr>
+        <w:t>Rubrik: Arial</w:t>
+      </w:r>
+      <w:r>
+        <w:rPr>
+          <w:iCs/>
+        </w:rPr>
+        <w:br/>
+        <w:t>Brödtext: Roboto</w:t>
+      </w:r>
+    </w:p>
+    <w:p>
       <w:r>
         <w:br w:type="page"/>
       </w:r>
@@ -815,35 +842,7 @@
         <w:rPr>
           <w:i/>
         </w:rPr>
-        <w:t xml:space="preserve">Klistra här in en </w:t>
-      </w:r>
-      <w:proofErr w:type="spellStart"/>
-      <w:r>
-        <w:rPr>
-          <w:i/>
-        </w:rPr>
-        <w:t>skärmdump</w:t>
-      </w:r>
-      <w:proofErr w:type="spellEnd"/>
-      <w:r>
-        <w:rPr>
-          <w:i/>
-        </w:rPr>
-        <w:t xml:space="preserve"> för hur webbsidan ska se ut och förklara dess design. Tanken är att hjälpa webbredaktörer med tydliga anvisningar om hur de ska göra för att ”handla rätt”. Till exempel: Rubriksättning (versaler/gemener, feta/</w:t>
-      </w:r>
-      <w:proofErr w:type="spellStart"/>
-      <w:r>
-        <w:rPr>
-          <w:i/>
-        </w:rPr>
-        <w:t>regular</w:t>
-      </w:r>
-      <w:proofErr w:type="spellEnd"/>
-      <w:r>
-        <w:rPr>
-          <w:i/>
-        </w:rPr>
-        <w:t>), regler för bildplaceringar, färger och menyposter</w:t>
+        <w:t>Klistra här in en skärmdump för hur webbsidan ska se ut och förklara dess design. Tanken är att hjälpa webbredaktörer med tydliga anvisningar om hur de ska göra för att ”handla rätt”. Till exempel: Rubriksättning (versaler/gemener, feta/regular), regler för bildplaceringar, färger och menyposter</w:t>
       </w:r>
       <w:r>
         <w:rPr>

</xml_diff>